<commit_message>
Updated the save from an open file on the laptop.
</commit_message>
<xml_diff>
--- a/Data management plan.docx
+++ b/Data management plan.docx
@@ -14,106 +14,331 @@
         <w:ind w:left="432" w:hanging="432"/>
         <w:rPr>
           <w:rFonts w:ascii="Arial" w:hAnsi="Arial"/>
-          <w:sz w:val="22"/>
-          <w:szCs w:val="22"/>
-        </w:rPr>
-      </w:pPr>
-      <w:r>
-        <w:rPr>
-          <w:rFonts w:ascii="Arial" w:hAnsi="Arial"/>
-          <w:sz w:val="22"/>
-          <w:szCs w:val="22"/>
-        </w:rPr>
-        <w:t xml:space="preserve">Working in concordance with Oxford Brookes University research data management policy. </w:t>
-      </w:r>
-    </w:p>
-    <w:p>
-      <w:pPr>
-        <w:tabs>
-          <w:tab w:val="left" w:pos="-720"/>
-          <w:tab w:val="left" w:pos="432"/>
-          <w:tab w:val="left" w:pos="5040"/>
-          <w:tab w:val="left" w:pos="6480"/>
-        </w:tabs>
-        <w:spacing w:line="360" w:lineRule="auto"/>
-        <w:ind w:left="432" w:hanging="432"/>
-        <w:rPr>
-          <w:rFonts w:ascii="Arial" w:hAnsi="Arial"/>
-          <w:sz w:val="22"/>
-          <w:szCs w:val="22"/>
-        </w:rPr>
-      </w:pPr>
-    </w:p>
-    <w:p>
-      <w:pPr>
-        <w:tabs>
-          <w:tab w:val="left" w:pos="-720"/>
-          <w:tab w:val="left" w:pos="432"/>
-          <w:tab w:val="left" w:pos="5040"/>
-          <w:tab w:val="left" w:pos="6480"/>
-        </w:tabs>
-        <w:spacing w:line="360" w:lineRule="auto"/>
-        <w:ind w:left="432" w:hanging="432"/>
-        <w:rPr>
-          <w:rFonts w:ascii="Arial" w:hAnsi="Arial"/>
-          <w:sz w:val="22"/>
-          <w:szCs w:val="22"/>
-        </w:rPr>
-      </w:pPr>
-      <w:r>
-        <w:rPr>
-          <w:rFonts w:ascii="Arial" w:hAnsi="Arial"/>
-          <w:sz w:val="22"/>
-          <w:szCs w:val="22"/>
-        </w:rPr>
-        <w:t>Various formats will be created as part of the research project. This project will involve the methodologies of a literature review, focus group interviews, online anonymous submission boxes, Q-</w:t>
-      </w:r>
-      <w:proofErr w:type="spellStart"/>
-      <w:r>
-        <w:rPr>
-          <w:rFonts w:ascii="Arial" w:hAnsi="Arial"/>
-          <w:sz w:val="22"/>
-          <w:szCs w:val="22"/>
-        </w:rPr>
-        <w:t>metholody</w:t>
-      </w:r>
-      <w:proofErr w:type="spellEnd"/>
-      <w:r>
-        <w:rPr>
-          <w:rFonts w:ascii="Arial" w:hAnsi="Arial"/>
-          <w:sz w:val="22"/>
-          <w:szCs w:val="22"/>
-        </w:rPr>
-        <w:t>, questionnaires, telephone interviews, and methodological data triangulation.</w:t>
-      </w:r>
-    </w:p>
-    <w:p>
-      <w:pPr>
-        <w:tabs>
-          <w:tab w:val="left" w:pos="-720"/>
-          <w:tab w:val="left" w:pos="432"/>
-          <w:tab w:val="left" w:pos="5040"/>
-          <w:tab w:val="left" w:pos="6480"/>
-        </w:tabs>
-        <w:spacing w:line="360" w:lineRule="auto"/>
-        <w:ind w:left="432" w:hanging="432"/>
-        <w:rPr>
-          <w:rFonts w:ascii="Arial" w:hAnsi="Arial"/>
-          <w:sz w:val="22"/>
-          <w:szCs w:val="22"/>
-        </w:rPr>
-      </w:pPr>
-    </w:p>
-    <w:p>
-      <w:pPr>
-        <w:tabs>
-          <w:tab w:val="left" w:pos="-720"/>
-          <w:tab w:val="left" w:pos="432"/>
-          <w:tab w:val="left" w:pos="5040"/>
-          <w:tab w:val="left" w:pos="6480"/>
-        </w:tabs>
-        <w:spacing w:line="360" w:lineRule="auto"/>
-        <w:ind w:left="432" w:hanging="432"/>
+          <w:b/>
+          <w:sz w:val="22"/>
+          <w:szCs w:val="22"/>
+          <w:u w:val="single"/>
+        </w:rPr>
+      </w:pPr>
+      <w:r>
+        <w:rPr>
+          <w:rFonts w:ascii="Arial" w:hAnsi="Arial"/>
+          <w:b/>
+          <w:sz w:val="22"/>
+          <w:szCs w:val="22"/>
+          <w:u w:val="single"/>
+        </w:rPr>
+        <w:t>Project title</w:t>
+      </w:r>
+    </w:p>
+    <w:p>
+      <w:pPr>
+        <w:tabs>
+          <w:tab w:val="left" w:pos="-720"/>
+          <w:tab w:val="left" w:pos="432"/>
+          <w:tab w:val="left" w:pos="5040"/>
+          <w:tab w:val="left" w:pos="6480"/>
+        </w:tabs>
+        <w:spacing w:line="360" w:lineRule="auto"/>
+        <w:rPr>
+          <w:rFonts w:ascii="Arial" w:hAnsi="Arial"/>
+          <w:sz w:val="22"/>
+          <w:szCs w:val="22"/>
+        </w:rPr>
+      </w:pPr>
+      <w:r>
+        <w:rPr>
+          <w:rFonts w:ascii="Arial" w:hAnsi="Arial"/>
+          <w:sz w:val="22"/>
+          <w:szCs w:val="22"/>
+        </w:rPr>
+        <w:t>An exploration of paramedic confidence whilst making non-conveyance decisions: A mixed methods study.</w:t>
+      </w:r>
+    </w:p>
+    <w:p>
+      <w:pPr>
+        <w:tabs>
+          <w:tab w:val="left" w:pos="-720"/>
+          <w:tab w:val="left" w:pos="432"/>
+          <w:tab w:val="left" w:pos="5040"/>
+          <w:tab w:val="left" w:pos="6480"/>
+        </w:tabs>
+        <w:spacing w:line="360" w:lineRule="auto"/>
+        <w:ind w:left="432" w:hanging="432"/>
+        <w:rPr>
+          <w:rFonts w:ascii="Arial" w:hAnsi="Arial"/>
+          <w:sz w:val="22"/>
+          <w:szCs w:val="22"/>
+        </w:rPr>
+      </w:pPr>
+    </w:p>
+    <w:p>
+      <w:pPr>
+        <w:tabs>
+          <w:tab w:val="left" w:pos="-720"/>
+          <w:tab w:val="left" w:pos="432"/>
+          <w:tab w:val="left" w:pos="5040"/>
+          <w:tab w:val="left" w:pos="6480"/>
+        </w:tabs>
+        <w:spacing w:line="360" w:lineRule="auto"/>
+        <w:ind w:left="432" w:hanging="432"/>
+        <w:rPr>
+          <w:rFonts w:ascii="Arial" w:hAnsi="Arial"/>
+          <w:b/>
+          <w:sz w:val="22"/>
+          <w:szCs w:val="22"/>
+          <w:u w:val="single"/>
+        </w:rPr>
+      </w:pPr>
+      <w:r>
+        <w:rPr>
+          <w:rFonts w:ascii="Arial" w:hAnsi="Arial"/>
+          <w:b/>
+          <w:sz w:val="22"/>
+          <w:szCs w:val="22"/>
+          <w:u w:val="single"/>
+        </w:rPr>
+        <w:t>Abstract</w:t>
+      </w:r>
+    </w:p>
+    <w:p>
+      <w:pPr>
+        <w:tabs>
+          <w:tab w:val="left" w:pos="-720"/>
+          <w:tab w:val="left" w:pos="432"/>
+          <w:tab w:val="left" w:pos="5040"/>
+          <w:tab w:val="left" w:pos="6480"/>
+        </w:tabs>
+        <w:spacing w:line="360" w:lineRule="auto"/>
+        <w:rPr>
+          <w:rFonts w:ascii="Arial" w:hAnsi="Arial"/>
+          <w:sz w:val="22"/>
+          <w:szCs w:val="22"/>
+        </w:rPr>
+      </w:pPr>
+      <w:r>
+        <w:rPr>
+          <w:rFonts w:ascii="Arial" w:hAnsi="Arial"/>
+          <w:sz w:val="22"/>
+          <w:szCs w:val="22"/>
+        </w:rPr>
+        <w:t>A mixed-methods approach to exploring the paramedic exper</w:t>
+      </w:r>
+      <w:r>
+        <w:rPr>
+          <w:rFonts w:ascii="Arial" w:hAnsi="Arial"/>
+          <w:sz w:val="22"/>
+          <w:szCs w:val="22"/>
+        </w:rPr>
+        <w:t xml:space="preserve">ience of confidence as reported </w:t>
+      </w:r>
+      <w:r>
+        <w:rPr>
+          <w:rFonts w:ascii="Arial" w:hAnsi="Arial"/>
+          <w:sz w:val="22"/>
+          <w:szCs w:val="22"/>
+        </w:rPr>
+        <w:t>by paramedics during three key stages of their career. The methodology includes a rapid scoping review, focus group and telephone interviews, Q-methodology and methodological data triangulation. Participants will be from three groups: Third-year BSC student paramedics, newly qualified paramedics, and paramedics two years or more qualified. The setting will be the United Kingdom.</w:t>
+      </w:r>
+    </w:p>
+    <w:p>
+      <w:pPr>
+        <w:tabs>
+          <w:tab w:val="left" w:pos="-720"/>
+          <w:tab w:val="left" w:pos="432"/>
+          <w:tab w:val="left" w:pos="5040"/>
+          <w:tab w:val="left" w:pos="6480"/>
+        </w:tabs>
+        <w:spacing w:line="360" w:lineRule="auto"/>
+        <w:rPr>
+          <w:rFonts w:ascii="Arial" w:hAnsi="Arial"/>
+          <w:sz w:val="22"/>
+          <w:szCs w:val="22"/>
+        </w:rPr>
+      </w:pPr>
+    </w:p>
+    <w:p>
+      <w:pPr>
+        <w:tabs>
+          <w:tab w:val="left" w:pos="-720"/>
+          <w:tab w:val="left" w:pos="432"/>
+          <w:tab w:val="left" w:pos="5040"/>
+          <w:tab w:val="left" w:pos="6480"/>
+        </w:tabs>
+        <w:spacing w:line="360" w:lineRule="auto"/>
+        <w:rPr>
+          <w:rFonts w:ascii="Arial" w:hAnsi="Arial"/>
+          <w:sz w:val="22"/>
+          <w:szCs w:val="22"/>
+        </w:rPr>
+      </w:pPr>
+      <w:r>
+        <w:rPr>
+          <w:rFonts w:ascii="Arial" w:hAnsi="Arial"/>
+          <w:b/>
+          <w:sz w:val="22"/>
+          <w:szCs w:val="22"/>
+          <w:u w:val="single"/>
+        </w:rPr>
+        <w:t>Project start and end date</w:t>
+      </w:r>
+    </w:p>
+    <w:p>
+      <w:pPr>
+        <w:tabs>
+          <w:tab w:val="left" w:pos="-720"/>
+          <w:tab w:val="left" w:pos="432"/>
+          <w:tab w:val="left" w:pos="5040"/>
+          <w:tab w:val="left" w:pos="6480"/>
+        </w:tabs>
+        <w:spacing w:line="360" w:lineRule="auto"/>
+        <w:rPr>
+          <w:rFonts w:ascii="Arial" w:hAnsi="Arial"/>
+          <w:sz w:val="22"/>
+          <w:szCs w:val="22"/>
+        </w:rPr>
+      </w:pPr>
+      <w:r>
+        <w:rPr>
+          <w:rFonts w:ascii="Arial" w:hAnsi="Arial"/>
+          <w:sz w:val="22"/>
+          <w:szCs w:val="22"/>
+        </w:rPr>
+        <w:t>18/02/2021-01/08/2024</w:t>
+      </w:r>
+    </w:p>
+    <w:p>
+      <w:pPr>
+        <w:tabs>
+          <w:tab w:val="left" w:pos="-720"/>
+          <w:tab w:val="left" w:pos="432"/>
+          <w:tab w:val="left" w:pos="5040"/>
+          <w:tab w:val="left" w:pos="6480"/>
+        </w:tabs>
+        <w:spacing w:line="360" w:lineRule="auto"/>
+        <w:ind w:left="432" w:hanging="432"/>
+        <w:rPr>
+          <w:rFonts w:ascii="Arial" w:hAnsi="Arial"/>
+          <w:sz w:val="22"/>
+          <w:szCs w:val="22"/>
+        </w:rPr>
+      </w:pPr>
+    </w:p>
+    <w:p>
+      <w:pPr>
+        <w:tabs>
+          <w:tab w:val="left" w:pos="-720"/>
+          <w:tab w:val="left" w:pos="432"/>
+          <w:tab w:val="left" w:pos="5040"/>
+          <w:tab w:val="left" w:pos="6480"/>
+        </w:tabs>
+        <w:spacing w:line="360" w:lineRule="auto"/>
+        <w:rPr>
+          <w:rFonts w:ascii="Arial" w:hAnsi="Arial"/>
+          <w:sz w:val="22"/>
+          <w:szCs w:val="22"/>
+        </w:rPr>
+      </w:pPr>
+      <w:r>
+        <w:rPr>
+          <w:rFonts w:ascii="Arial" w:hAnsi="Arial"/>
+          <w:sz w:val="22"/>
+          <w:szCs w:val="22"/>
+        </w:rPr>
+        <w:t xml:space="preserve">This project will be performed </w:t>
+      </w:r>
+      <w:r>
+        <w:rPr>
+          <w:rFonts w:ascii="Arial" w:hAnsi="Arial"/>
+          <w:sz w:val="22"/>
+          <w:szCs w:val="22"/>
+        </w:rPr>
+        <w:t xml:space="preserve">in concordance with Oxford Brookes University research data management policy. </w:t>
+      </w:r>
+    </w:p>
+    <w:p>
+      <w:pPr>
+        <w:tabs>
+          <w:tab w:val="left" w:pos="-720"/>
+          <w:tab w:val="left" w:pos="432"/>
+          <w:tab w:val="left" w:pos="5040"/>
+          <w:tab w:val="left" w:pos="6480"/>
+        </w:tabs>
+        <w:spacing w:line="360" w:lineRule="auto"/>
+        <w:ind w:left="432" w:hanging="432"/>
+        <w:rPr>
+          <w:rFonts w:ascii="Arial" w:hAnsi="Arial"/>
+          <w:sz w:val="22"/>
+          <w:szCs w:val="22"/>
+        </w:rPr>
+      </w:pPr>
+    </w:p>
+    <w:p>
+      <w:pPr>
+        <w:tabs>
+          <w:tab w:val="left" w:pos="-720"/>
+          <w:tab w:val="left" w:pos="432"/>
+          <w:tab w:val="left" w:pos="5040"/>
+          <w:tab w:val="left" w:pos="6480"/>
+        </w:tabs>
+        <w:spacing w:line="360" w:lineRule="auto"/>
+        <w:rPr>
+          <w:rFonts w:ascii="Arial" w:hAnsi="Arial"/>
+          <w:sz w:val="22"/>
+          <w:szCs w:val="22"/>
+        </w:rPr>
+      </w:pPr>
+      <w:r>
+        <w:rPr>
+          <w:rFonts w:ascii="Arial" w:hAnsi="Arial"/>
+          <w:sz w:val="22"/>
+          <w:szCs w:val="22"/>
+        </w:rPr>
+        <w:t>Various formats will be created as part of the research project. This project will involve the methodologies of a literature review, focus group interviews, online anonymous submission boxes, Q-metho</w:t>
+      </w:r>
+      <w:r>
+        <w:rPr>
+          <w:rFonts w:ascii="Arial" w:hAnsi="Arial"/>
+          <w:sz w:val="22"/>
+          <w:szCs w:val="22"/>
+        </w:rPr>
+        <w:t>dolog</w:t>
+      </w:r>
+      <w:r>
+        <w:rPr>
+          <w:rFonts w:ascii="Arial" w:hAnsi="Arial"/>
+          <w:sz w:val="22"/>
+          <w:szCs w:val="22"/>
+        </w:rPr>
+        <w:t>y, questionnaires, telephone interviews, and methodological data triangulation.</w:t>
+      </w:r>
+    </w:p>
+    <w:p>
+      <w:pPr>
+        <w:tabs>
+          <w:tab w:val="left" w:pos="-720"/>
+          <w:tab w:val="left" w:pos="432"/>
+          <w:tab w:val="left" w:pos="5040"/>
+          <w:tab w:val="left" w:pos="6480"/>
+        </w:tabs>
+        <w:spacing w:line="360" w:lineRule="auto"/>
+        <w:ind w:left="432" w:hanging="432"/>
+        <w:rPr>
+          <w:rFonts w:ascii="Arial" w:hAnsi="Arial"/>
+          <w:sz w:val="22"/>
+          <w:szCs w:val="22"/>
+        </w:rPr>
+      </w:pPr>
+    </w:p>
+    <w:p>
+      <w:pPr>
+        <w:tabs>
+          <w:tab w:val="left" w:pos="-720"/>
+          <w:tab w:val="left" w:pos="432"/>
+          <w:tab w:val="left" w:pos="5040"/>
+          <w:tab w:val="left" w:pos="6480"/>
+        </w:tabs>
+        <w:spacing w:line="360" w:lineRule="auto"/>
         <w:rPr>
           <w:rFonts w:ascii="Arial" w:hAnsi="Arial"/>
           <w:sz w:val="22"/>
@@ -135,54 +360,51 @@
           <w:sz w:val="22"/>
           <w:szCs w:val="22"/>
         </w:rPr>
-        <w:t xml:space="preserve"> Data will be stored on my laptop, Google docs and backup onto an encrypted solid state 1tb </w:t>
-      </w:r>
-      <w:proofErr w:type="spellStart"/>
-      <w:r>
-        <w:rPr>
-          <w:rFonts w:ascii="Arial" w:hAnsi="Arial"/>
-          <w:sz w:val="22"/>
-          <w:szCs w:val="22"/>
-        </w:rPr>
-        <w:t>hardrive</w:t>
-      </w:r>
-      <w:proofErr w:type="spellEnd"/>
-      <w:r>
-        <w:rPr>
-          <w:rFonts w:ascii="Arial" w:hAnsi="Arial"/>
-          <w:sz w:val="22"/>
-          <w:szCs w:val="22"/>
-        </w:rPr>
-        <w:t xml:space="preserve"> (SSD). All data will require authentication to access to ensure security.</w:t>
-      </w:r>
-    </w:p>
-    <w:p>
-      <w:pPr>
-        <w:tabs>
-          <w:tab w:val="left" w:pos="-720"/>
-          <w:tab w:val="left" w:pos="432"/>
-          <w:tab w:val="left" w:pos="5040"/>
-          <w:tab w:val="left" w:pos="6480"/>
-        </w:tabs>
-        <w:spacing w:line="360" w:lineRule="auto"/>
-        <w:ind w:left="432" w:hanging="432"/>
-        <w:rPr>
-          <w:rFonts w:ascii="Arial" w:hAnsi="Arial"/>
-          <w:sz w:val="22"/>
-          <w:szCs w:val="22"/>
-        </w:rPr>
-      </w:pPr>
-    </w:p>
-    <w:p>
-      <w:pPr>
-        <w:tabs>
-          <w:tab w:val="left" w:pos="-720"/>
-          <w:tab w:val="left" w:pos="432"/>
-          <w:tab w:val="left" w:pos="5040"/>
-          <w:tab w:val="left" w:pos="6480"/>
-        </w:tabs>
-        <w:spacing w:line="360" w:lineRule="auto"/>
-        <w:ind w:left="432" w:hanging="432"/>
+        <w:t xml:space="preserve"> Data will be stored on my laptop, Google docs and backup onto an encrypted solid state 1tb har</w:t>
+      </w:r>
+      <w:r>
+        <w:rPr>
+          <w:rFonts w:ascii="Arial" w:hAnsi="Arial"/>
+          <w:sz w:val="22"/>
+          <w:szCs w:val="22"/>
+        </w:rPr>
+        <w:t xml:space="preserve">d </w:t>
+      </w:r>
+      <w:r>
+        <w:rPr>
+          <w:rFonts w:ascii="Arial" w:hAnsi="Arial"/>
+          <w:sz w:val="22"/>
+          <w:szCs w:val="22"/>
+        </w:rPr>
+        <w:t>drive (SSD). All data will require authentication to access to ensure security.</w:t>
+      </w:r>
+    </w:p>
+    <w:p>
+      <w:pPr>
+        <w:tabs>
+          <w:tab w:val="left" w:pos="-720"/>
+          <w:tab w:val="left" w:pos="432"/>
+          <w:tab w:val="left" w:pos="5040"/>
+          <w:tab w:val="left" w:pos="6480"/>
+        </w:tabs>
+        <w:spacing w:line="360" w:lineRule="auto"/>
+        <w:ind w:left="432" w:hanging="432"/>
+        <w:rPr>
+          <w:rFonts w:ascii="Arial" w:hAnsi="Arial"/>
+          <w:sz w:val="22"/>
+          <w:szCs w:val="22"/>
+        </w:rPr>
+      </w:pPr>
+    </w:p>
+    <w:p>
+      <w:pPr>
+        <w:tabs>
+          <w:tab w:val="left" w:pos="-720"/>
+          <w:tab w:val="left" w:pos="432"/>
+          <w:tab w:val="left" w:pos="5040"/>
+          <w:tab w:val="left" w:pos="6480"/>
+        </w:tabs>
+        <w:spacing w:line="360" w:lineRule="auto"/>
         <w:rPr>
           <w:rFonts w:ascii="Arial" w:hAnsi="Arial"/>
           <w:sz w:val="22"/>
@@ -204,72 +426,35 @@
           <w:sz w:val="22"/>
           <w:szCs w:val="22"/>
         </w:rPr>
-        <w:t xml:space="preserve"> Due to the wide variety of methodologies involved in the project, many varying types of format will be included. These include Microsoft Word documents (.doc), Microsoft Excel documents (.</w:t>
-      </w:r>
-      <w:proofErr w:type="spellStart"/>
-      <w:r>
-        <w:rPr>
-          <w:rFonts w:ascii="Arial" w:hAnsi="Arial"/>
-          <w:sz w:val="22"/>
-          <w:szCs w:val="22"/>
-        </w:rPr>
-        <w:t>xls</w:t>
-      </w:r>
-      <w:proofErr w:type="spellEnd"/>
-      <w:r>
-        <w:rPr>
-          <w:rFonts w:ascii="Arial" w:hAnsi="Arial"/>
-          <w:sz w:val="22"/>
-          <w:szCs w:val="22"/>
-        </w:rPr>
-        <w:t>), Zoom files (.MP4 and .txt files) , Nvivo project files (.NVP), Endnote archives (.</w:t>
-      </w:r>
-      <w:proofErr w:type="spellStart"/>
-      <w:r>
-        <w:rPr>
-          <w:rFonts w:ascii="Arial" w:hAnsi="Arial"/>
-          <w:sz w:val="22"/>
-          <w:szCs w:val="22"/>
-        </w:rPr>
-        <w:t>enlx</w:t>
-      </w:r>
-      <w:proofErr w:type="spellEnd"/>
-      <w:r>
-        <w:rPr>
-          <w:rFonts w:ascii="Arial" w:hAnsi="Arial"/>
-          <w:sz w:val="22"/>
-          <w:szCs w:val="22"/>
-        </w:rPr>
-        <w:t>), PhD notes in both physical and digital format (exported from Evernote).</w:t>
-      </w:r>
-    </w:p>
-    <w:p>
-      <w:pPr>
-        <w:tabs>
-          <w:tab w:val="left" w:pos="-720"/>
-          <w:tab w:val="left" w:pos="432"/>
-          <w:tab w:val="left" w:pos="5040"/>
-          <w:tab w:val="left" w:pos="6480"/>
-        </w:tabs>
-        <w:spacing w:line="360" w:lineRule="auto"/>
-        <w:ind w:left="432" w:hanging="432"/>
-        <w:rPr>
-          <w:rFonts w:ascii="Arial" w:hAnsi="Arial"/>
-          <w:sz w:val="22"/>
-          <w:szCs w:val="22"/>
-        </w:rPr>
-      </w:pPr>
-    </w:p>
-    <w:p>
-      <w:pPr>
-        <w:tabs>
-          <w:tab w:val="left" w:pos="-720"/>
-          <w:tab w:val="left" w:pos="432"/>
-          <w:tab w:val="left" w:pos="5040"/>
-          <w:tab w:val="left" w:pos="6480"/>
-        </w:tabs>
-        <w:spacing w:line="360" w:lineRule="auto"/>
-        <w:ind w:left="432" w:hanging="432"/>
+        <w:t xml:space="preserve"> Due to the wide variety of methodologies involved in the project, many varying types of format will be included. These include Microsoft Word documents (.doc), Microsoft Excel documents (.xls), Zoom files (.MP4 and .txt files) , Nvivo project files (.NVP), Endnote archives (.enlx), PhD notes in both physical and digital format (exported from Evernote).</w:t>
+      </w:r>
+    </w:p>
+    <w:p>
+      <w:pPr>
+        <w:tabs>
+          <w:tab w:val="left" w:pos="-720"/>
+          <w:tab w:val="left" w:pos="432"/>
+          <w:tab w:val="left" w:pos="5040"/>
+          <w:tab w:val="left" w:pos="6480"/>
+        </w:tabs>
+        <w:spacing w:line="360" w:lineRule="auto"/>
+        <w:ind w:left="432" w:hanging="432"/>
+        <w:rPr>
+          <w:rFonts w:ascii="Arial" w:hAnsi="Arial"/>
+          <w:sz w:val="22"/>
+          <w:szCs w:val="22"/>
+        </w:rPr>
+      </w:pPr>
+    </w:p>
+    <w:p>
+      <w:pPr>
+        <w:tabs>
+          <w:tab w:val="left" w:pos="-720"/>
+          <w:tab w:val="left" w:pos="432"/>
+          <w:tab w:val="left" w:pos="5040"/>
+          <w:tab w:val="left" w:pos="6480"/>
+        </w:tabs>
+        <w:spacing w:line="360" w:lineRule="auto"/>
         <w:rPr>
           <w:rFonts w:ascii="Arial" w:hAnsi="Arial"/>
           <w:sz w:val="22"/>
@@ -291,36 +476,44 @@
           <w:sz w:val="22"/>
           <w:szCs w:val="22"/>
         </w:rPr>
-        <w:t xml:space="preserve"> The project itself is likely to require significant data storage capacity. But at the current point of this project an accurate estimate of the required data storage capacity is unable to be provided, therefore a flexible approach will be employed via the use of Google Docs (which has no maximum storage capacity) and SSD (of which multiple can be employed to increase maximum storage capacity).</w:t>
-      </w:r>
-    </w:p>
-    <w:p>
-      <w:pPr>
-        <w:tabs>
-          <w:tab w:val="left" w:pos="-720"/>
-          <w:tab w:val="left" w:pos="432"/>
-          <w:tab w:val="left" w:pos="5040"/>
-          <w:tab w:val="left" w:pos="6480"/>
-        </w:tabs>
-        <w:spacing w:line="360" w:lineRule="auto"/>
-        <w:ind w:left="432" w:hanging="432"/>
-        <w:rPr>
-          <w:rFonts w:ascii="Arial" w:hAnsi="Arial"/>
-          <w:sz w:val="22"/>
-          <w:szCs w:val="22"/>
-        </w:rPr>
-      </w:pPr>
-    </w:p>
-    <w:p>
-      <w:pPr>
-        <w:tabs>
-          <w:tab w:val="left" w:pos="-720"/>
-          <w:tab w:val="left" w:pos="432"/>
-          <w:tab w:val="left" w:pos="5040"/>
-          <w:tab w:val="left" w:pos="6480"/>
-        </w:tabs>
-        <w:spacing w:line="360" w:lineRule="auto"/>
-        <w:ind w:left="432" w:hanging="432"/>
+        <w:t xml:space="preserve"> The project itself is likely to require significant data storage capacity. But at the current point of this project an accurate estimate of the required data storage capacity is unable to be provided, therefore a flexible approach will be employed via the use of Google </w:t>
+      </w:r>
+      <w:r>
+        <w:rPr>
+          <w:rFonts w:ascii="Arial" w:hAnsi="Arial"/>
+          <w:sz w:val="22"/>
+          <w:szCs w:val="22"/>
+        </w:rPr>
+        <w:lastRenderedPageBreak/>
+        <w:t>Docs (which has no maximum storage capacity) and SSD (of which multiple can be employed to increase maximum storage capacity).</w:t>
+      </w:r>
+    </w:p>
+    <w:p>
+      <w:pPr>
+        <w:tabs>
+          <w:tab w:val="left" w:pos="-720"/>
+          <w:tab w:val="left" w:pos="432"/>
+          <w:tab w:val="left" w:pos="5040"/>
+          <w:tab w:val="left" w:pos="6480"/>
+        </w:tabs>
+        <w:spacing w:line="360" w:lineRule="auto"/>
+        <w:ind w:left="432" w:hanging="432"/>
+        <w:rPr>
+          <w:rFonts w:ascii="Arial" w:hAnsi="Arial"/>
+          <w:sz w:val="22"/>
+          <w:szCs w:val="22"/>
+        </w:rPr>
+      </w:pPr>
+    </w:p>
+    <w:p>
+      <w:pPr>
+        <w:tabs>
+          <w:tab w:val="left" w:pos="-720"/>
+          <w:tab w:val="left" w:pos="432"/>
+          <w:tab w:val="left" w:pos="5040"/>
+          <w:tab w:val="left" w:pos="6480"/>
+        </w:tabs>
+        <w:spacing w:line="360" w:lineRule="auto"/>
         <w:rPr>
           <w:rFonts w:ascii="Arial" w:hAnsi="Arial"/>
           <w:sz w:val="22"/>
@@ -379,20 +572,36 @@
           <w:tab w:val="left" w:pos="6480"/>
         </w:tabs>
         <w:spacing w:line="360" w:lineRule="auto"/>
-        <w:ind w:left="432" w:hanging="432"/>
-        <w:rPr>
-          <w:rFonts w:ascii="Arial" w:hAnsi="Arial"/>
-          <w:sz w:val="22"/>
-          <w:szCs w:val="22"/>
-        </w:rPr>
-      </w:pPr>
-      <w:r>
-        <w:rPr>
-          <w:rFonts w:ascii="Arial" w:hAnsi="Arial"/>
-          <w:sz w:val="22"/>
-          <w:szCs w:val="22"/>
-        </w:rPr>
-        <w:t>The PhD student will be solely responsible for the collection, storage, and dissemination of data.</w:t>
+        <w:rPr>
+          <w:rFonts w:ascii="Arial" w:hAnsi="Arial"/>
+          <w:sz w:val="22"/>
+          <w:szCs w:val="22"/>
+        </w:rPr>
+      </w:pPr>
+      <w:r>
+        <w:rPr>
+          <w:rFonts w:ascii="Arial" w:hAnsi="Arial"/>
+          <w:b/>
+          <w:sz w:val="22"/>
+          <w:szCs w:val="22"/>
+        </w:rPr>
+        <w:t xml:space="preserve">Responsibility: </w:t>
+      </w:r>
+      <w:r>
+        <w:rPr>
+          <w:rFonts w:ascii="Arial" w:hAnsi="Arial"/>
+          <w:sz w:val="22"/>
+          <w:szCs w:val="22"/>
+        </w:rPr>
+        <w:t>The</w:t>
+      </w:r>
+      <w:r>
+        <w:rPr>
+          <w:rFonts w:ascii="Arial" w:hAnsi="Arial"/>
+          <w:sz w:val="22"/>
+          <w:szCs w:val="22"/>
+        </w:rPr>
+        <w:t xml:space="preserve"> PhD student will be solely responsible for the collection, storage, and dissemination of data.</w:t>
       </w:r>
     </w:p>
     <w:p>
@@ -467,7 +676,6 @@
           <w:tab w:val="left" w:pos="6480"/>
         </w:tabs>
         <w:spacing w:line="360" w:lineRule="auto"/>
-        <w:ind w:left="432" w:hanging="432"/>
         <w:rPr>
           <w:rFonts w:ascii="Arial" w:hAnsi="Arial"/>
           <w:sz w:val="22"/>
@@ -491,6 +699,14 @@
         </w:rPr>
         <w:t xml:space="preserve"> Online databases will be used to collect the meta-data of literature. Additionally abstracts and .pdf files will be collected and stored accordingly with the relevant meta-data.</w:t>
       </w:r>
+      <w:r>
+        <w:rPr>
+          <w:rFonts w:ascii="Arial" w:hAnsi="Arial"/>
+          <w:sz w:val="22"/>
+          <w:szCs w:val="22"/>
+        </w:rPr>
+        <w:t xml:space="preserve"> Thematic analysis performed via Nvivo. Citation manager is Endnote.</w:t>
+      </w:r>
     </w:p>
     <w:p>
       <w:pPr>
@@ -540,54 +756,8 @@
           <w:sz w:val="22"/>
           <w:szCs w:val="22"/>
         </w:rPr>
-        <w:t xml:space="preserve"> citation files, .pdf, .</w:t>
-      </w:r>
-      <w:proofErr w:type="spellStart"/>
-      <w:r>
-        <w:rPr>
-          <w:rFonts w:ascii="Arial" w:hAnsi="Arial"/>
-          <w:sz w:val="22"/>
-          <w:szCs w:val="22"/>
-        </w:rPr>
-        <w:t>nvp</w:t>
-      </w:r>
-      <w:proofErr w:type="spellEnd"/>
-      <w:r>
-        <w:rPr>
-          <w:rFonts w:ascii="Arial" w:hAnsi="Arial"/>
-          <w:sz w:val="22"/>
-          <w:szCs w:val="22"/>
-        </w:rPr>
-        <w:t>, .doc, .</w:t>
-      </w:r>
-      <w:proofErr w:type="spellStart"/>
-      <w:r>
-        <w:rPr>
-          <w:rFonts w:ascii="Arial" w:hAnsi="Arial"/>
-          <w:sz w:val="22"/>
-          <w:szCs w:val="22"/>
-        </w:rPr>
-        <w:t>xls</w:t>
-      </w:r>
-      <w:proofErr w:type="spellEnd"/>
-      <w:r>
-        <w:rPr>
-          <w:rFonts w:ascii="Arial" w:hAnsi="Arial"/>
-          <w:sz w:val="22"/>
-          <w:szCs w:val="22"/>
-        </w:rPr>
-        <w:t>, .</w:t>
-      </w:r>
-      <w:proofErr w:type="spellStart"/>
-      <w:r>
-        <w:rPr>
-          <w:rFonts w:ascii="Arial" w:hAnsi="Arial"/>
-          <w:sz w:val="22"/>
-          <w:szCs w:val="22"/>
-        </w:rPr>
-        <w:t>enlx</w:t>
-      </w:r>
-      <w:proofErr w:type="spellEnd"/>
+        <w:t xml:space="preserve"> </w:t>
+      </w:r>
       <w:r>
         <w:rPr>
           <w:rFonts w:ascii="Arial" w:hAnsi="Arial"/>
@@ -596,6 +766,14 @@
         </w:rPr>
         <w:t>.</w:t>
       </w:r>
+      <w:r>
+        <w:rPr>
+          <w:rFonts w:ascii="Arial" w:hAnsi="Arial"/>
+          <w:sz w:val="22"/>
+          <w:szCs w:val="22"/>
+        </w:rPr>
+        <w:t>pdf, .nvp, .doc, .xls, .enlx.</w:t>
+      </w:r>
     </w:p>
     <w:p>
       <w:pPr>
@@ -640,75 +818,540 @@
           <w:szCs w:val="22"/>
           <w:u w:val="single"/>
         </w:rPr>
+        <w:t>Phase</w:t>
+      </w:r>
+      <w:r>
+        <w:rPr>
+          <w:rFonts w:ascii="Arial" w:hAnsi="Arial"/>
+          <w:b/>
+          <w:sz w:val="22"/>
+          <w:szCs w:val="22"/>
+          <w:u w:val="single"/>
+        </w:rPr>
+        <w:t xml:space="preserve"> 2:</w:t>
+      </w:r>
+    </w:p>
+    <w:p>
+      <w:pPr>
+        <w:tabs>
+          <w:tab w:val="left" w:pos="-720"/>
+          <w:tab w:val="left" w:pos="432"/>
+          <w:tab w:val="left" w:pos="5040"/>
+          <w:tab w:val="left" w:pos="6480"/>
+        </w:tabs>
+        <w:spacing w:line="360" w:lineRule="auto"/>
+        <w:ind w:left="432" w:hanging="432"/>
+        <w:rPr>
+          <w:rFonts w:ascii="Arial" w:hAnsi="Arial"/>
+          <w:b/>
+          <w:sz w:val="22"/>
+          <w:szCs w:val="22"/>
+          <w:u w:val="single"/>
+        </w:rPr>
+      </w:pPr>
+    </w:p>
+    <w:p>
+      <w:pPr>
+        <w:tabs>
+          <w:tab w:val="left" w:pos="-720"/>
+          <w:tab w:val="left" w:pos="432"/>
+          <w:tab w:val="left" w:pos="5040"/>
+          <w:tab w:val="left" w:pos="6480"/>
+        </w:tabs>
+        <w:spacing w:line="360" w:lineRule="auto"/>
+        <w:rPr>
+          <w:rFonts w:ascii="Arial" w:hAnsi="Arial"/>
+          <w:sz w:val="22"/>
+          <w:szCs w:val="22"/>
+        </w:rPr>
+      </w:pPr>
+      <w:r>
+        <w:rPr>
+          <w:rFonts w:ascii="Arial" w:hAnsi="Arial"/>
+          <w:b/>
+          <w:sz w:val="22"/>
+          <w:szCs w:val="22"/>
+        </w:rPr>
+        <w:t xml:space="preserve">Data source: </w:t>
+      </w:r>
+      <w:r>
+        <w:rPr>
+          <w:rFonts w:ascii="Arial" w:hAnsi="Arial"/>
+          <w:sz w:val="22"/>
+          <w:szCs w:val="22"/>
+        </w:rPr>
+        <w:t>Focus group interviews performed via Zoom will be recorded. Chat functions performed during the interviews on Zoom will be collected. Anonymous individual submission boxes during the focus group interviews via google forms.</w:t>
+      </w:r>
+      <w:r>
+        <w:rPr>
+          <w:rFonts w:ascii="Arial" w:hAnsi="Arial"/>
+          <w:sz w:val="22"/>
+          <w:szCs w:val="22"/>
+        </w:rPr>
+        <w:t xml:space="preserve"> </w:t>
+      </w:r>
+      <w:r>
+        <w:rPr>
+          <w:rFonts w:ascii="Arial" w:hAnsi="Arial"/>
+          <w:sz w:val="22"/>
+          <w:szCs w:val="22"/>
+        </w:rPr>
+        <w:t>Citation manager is Endnote.</w:t>
+      </w:r>
+    </w:p>
+    <w:p>
+      <w:pPr>
+        <w:tabs>
+          <w:tab w:val="left" w:pos="-720"/>
+          <w:tab w:val="left" w:pos="432"/>
+          <w:tab w:val="left" w:pos="5040"/>
+          <w:tab w:val="left" w:pos="6480"/>
+        </w:tabs>
+        <w:spacing w:line="360" w:lineRule="auto"/>
+        <w:ind w:left="432" w:hanging="432"/>
+        <w:rPr>
+          <w:rFonts w:ascii="Arial" w:hAnsi="Arial"/>
+          <w:sz w:val="22"/>
+          <w:szCs w:val="22"/>
+        </w:rPr>
+      </w:pPr>
+    </w:p>
+    <w:p>
+      <w:pPr>
+        <w:tabs>
+          <w:tab w:val="left" w:pos="-720"/>
+          <w:tab w:val="left" w:pos="432"/>
+          <w:tab w:val="left" w:pos="5040"/>
+          <w:tab w:val="left" w:pos="6480"/>
+        </w:tabs>
+        <w:spacing w:line="360" w:lineRule="auto"/>
+        <w:ind w:left="432" w:hanging="432"/>
+        <w:rPr>
+          <w:rFonts w:ascii="Arial" w:hAnsi="Arial"/>
+          <w:sz w:val="22"/>
+          <w:szCs w:val="22"/>
+        </w:rPr>
+      </w:pPr>
+      <w:r>
+        <w:rPr>
+          <w:rFonts w:ascii="Arial" w:hAnsi="Arial"/>
+          <w:b/>
+          <w:sz w:val="22"/>
+          <w:szCs w:val="22"/>
+        </w:rPr>
+        <w:t>Format: .</w:t>
+      </w:r>
+      <w:r>
+        <w:rPr>
+          <w:rFonts w:ascii="Arial" w:hAnsi="Arial"/>
+          <w:sz w:val="22"/>
+          <w:szCs w:val="22"/>
+        </w:rPr>
+        <w:t>mp4, .txt, .doc, .xls, .enlx.</w:t>
+      </w:r>
+    </w:p>
+    <w:p>
+      <w:pPr>
+        <w:tabs>
+          <w:tab w:val="left" w:pos="-720"/>
+          <w:tab w:val="left" w:pos="432"/>
+          <w:tab w:val="left" w:pos="5040"/>
+          <w:tab w:val="left" w:pos="6480"/>
+        </w:tabs>
+        <w:spacing w:line="360" w:lineRule="auto"/>
+        <w:ind w:left="432" w:hanging="432"/>
+        <w:rPr>
+          <w:rFonts w:ascii="Arial" w:hAnsi="Arial"/>
+          <w:sz w:val="22"/>
+          <w:szCs w:val="22"/>
+        </w:rPr>
+      </w:pPr>
+    </w:p>
+    <w:p>
+      <w:pPr>
+        <w:tabs>
+          <w:tab w:val="left" w:pos="-720"/>
+          <w:tab w:val="left" w:pos="432"/>
+          <w:tab w:val="left" w:pos="5040"/>
+          <w:tab w:val="left" w:pos="6480"/>
+        </w:tabs>
+        <w:spacing w:line="360" w:lineRule="auto"/>
+        <w:ind w:left="432" w:hanging="432"/>
+        <w:rPr>
+          <w:rFonts w:ascii="Arial" w:hAnsi="Arial"/>
+          <w:b/>
+          <w:sz w:val="22"/>
+          <w:szCs w:val="22"/>
+        </w:rPr>
+      </w:pPr>
+      <w:r>
+        <w:rPr>
+          <w:rFonts w:ascii="Arial" w:hAnsi="Arial"/>
+          <w:b/>
+          <w:sz w:val="22"/>
+          <w:szCs w:val="22"/>
+          <w:u w:val="single"/>
+        </w:rPr>
+        <w:t>Phase 3:</w:t>
+      </w:r>
+    </w:p>
+    <w:p>
+      <w:pPr>
+        <w:tabs>
+          <w:tab w:val="left" w:pos="-720"/>
+          <w:tab w:val="left" w:pos="432"/>
+          <w:tab w:val="left" w:pos="5040"/>
+          <w:tab w:val="left" w:pos="6480"/>
+        </w:tabs>
+        <w:spacing w:line="360" w:lineRule="auto"/>
+        <w:ind w:left="432" w:hanging="432"/>
+        <w:rPr>
+          <w:rFonts w:ascii="Arial" w:hAnsi="Arial"/>
+          <w:b/>
+          <w:sz w:val="22"/>
+          <w:szCs w:val="22"/>
+        </w:rPr>
+      </w:pPr>
+    </w:p>
+    <w:p>
+      <w:pPr>
+        <w:tabs>
+          <w:tab w:val="left" w:pos="-720"/>
+          <w:tab w:val="left" w:pos="432"/>
+          <w:tab w:val="left" w:pos="5040"/>
+          <w:tab w:val="left" w:pos="6480"/>
+        </w:tabs>
+        <w:spacing w:line="360" w:lineRule="auto"/>
+        <w:rPr>
+          <w:rFonts w:ascii="Arial" w:hAnsi="Arial"/>
+          <w:sz w:val="22"/>
+          <w:szCs w:val="22"/>
+        </w:rPr>
+      </w:pPr>
+      <w:r>
+        <w:rPr>
+          <w:rFonts w:ascii="Arial" w:hAnsi="Arial"/>
+          <w:b/>
+          <w:sz w:val="22"/>
+          <w:szCs w:val="22"/>
+        </w:rPr>
+        <w:t>Data source:</w:t>
+      </w:r>
+      <w:r>
+        <w:rPr>
+          <w:rFonts w:ascii="Arial" w:hAnsi="Arial"/>
+          <w:sz w:val="22"/>
+          <w:szCs w:val="22"/>
+        </w:rPr>
+        <w:t xml:space="preserve"> Q-methodology will involve recording of participant Q-sets (at this stage .xls but may vary depending on the software used to perform Q-methodology). Demographic data via Microsoft Word. Additional questionnaire info in Microsoft Word. Randomised anonymous telephone interviews will be performed via Zoom audio only function.</w:t>
+      </w:r>
+      <w:r>
+        <w:rPr>
+          <w:rFonts w:ascii="Arial" w:hAnsi="Arial"/>
+          <w:sz w:val="22"/>
+          <w:szCs w:val="22"/>
+        </w:rPr>
+        <w:t xml:space="preserve"> </w:t>
+      </w:r>
+      <w:r>
+        <w:rPr>
+          <w:rFonts w:ascii="Arial" w:hAnsi="Arial"/>
+          <w:sz w:val="22"/>
+          <w:szCs w:val="22"/>
+        </w:rPr>
+        <w:t>Citation manager is Endnote.</w:t>
+      </w:r>
+    </w:p>
+    <w:p>
+      <w:pPr>
+        <w:tabs>
+          <w:tab w:val="left" w:pos="-720"/>
+          <w:tab w:val="left" w:pos="432"/>
+          <w:tab w:val="left" w:pos="5040"/>
+          <w:tab w:val="left" w:pos="6480"/>
+        </w:tabs>
+        <w:spacing w:line="360" w:lineRule="auto"/>
+        <w:ind w:left="432" w:hanging="432"/>
+        <w:rPr>
+          <w:rFonts w:ascii="Arial" w:hAnsi="Arial"/>
+          <w:sz w:val="22"/>
+          <w:szCs w:val="22"/>
+        </w:rPr>
+      </w:pPr>
+    </w:p>
+    <w:p>
+      <w:pPr>
+        <w:tabs>
+          <w:tab w:val="left" w:pos="-720"/>
+          <w:tab w:val="left" w:pos="432"/>
+          <w:tab w:val="left" w:pos="5040"/>
+          <w:tab w:val="left" w:pos="6480"/>
+        </w:tabs>
+        <w:spacing w:line="360" w:lineRule="auto"/>
+        <w:ind w:left="432" w:hanging="432"/>
+        <w:rPr>
+          <w:rFonts w:ascii="Arial" w:hAnsi="Arial"/>
+          <w:sz w:val="22"/>
+          <w:szCs w:val="22"/>
+        </w:rPr>
+      </w:pPr>
+      <w:r>
+        <w:rPr>
+          <w:rFonts w:ascii="Arial" w:hAnsi="Arial"/>
+          <w:b/>
+          <w:sz w:val="22"/>
+          <w:szCs w:val="22"/>
+        </w:rPr>
+        <w:t>Format:</w:t>
+      </w:r>
+      <w:r>
+        <w:rPr>
+          <w:rFonts w:ascii="Arial" w:hAnsi="Arial"/>
+          <w:sz w:val="22"/>
+          <w:szCs w:val="22"/>
+        </w:rPr>
+        <w:t xml:space="preserve"> .xls, .mp4, .doc, .enlx.</w:t>
+      </w:r>
+    </w:p>
+    <w:p>
+      <w:pPr>
+        <w:tabs>
+          <w:tab w:val="left" w:pos="-720"/>
+          <w:tab w:val="left" w:pos="432"/>
+          <w:tab w:val="left" w:pos="5040"/>
+          <w:tab w:val="left" w:pos="6480"/>
+        </w:tabs>
+        <w:spacing w:line="360" w:lineRule="auto"/>
+        <w:ind w:left="432" w:hanging="432"/>
+        <w:rPr>
+          <w:rFonts w:ascii="Arial" w:hAnsi="Arial"/>
+          <w:sz w:val="22"/>
+          <w:szCs w:val="22"/>
+        </w:rPr>
+      </w:pPr>
+    </w:p>
+    <w:p>
+      <w:pPr>
+        <w:spacing w:after="160" w:line="259" w:lineRule="auto"/>
+        <w:rPr>
+          <w:rFonts w:ascii="Arial" w:hAnsi="Arial"/>
+          <w:b/>
+          <w:sz w:val="22"/>
+          <w:szCs w:val="22"/>
+          <w:u w:val="single"/>
+        </w:rPr>
+      </w:pPr>
+      <w:r>
+        <w:rPr>
+          <w:rFonts w:ascii="Arial" w:hAnsi="Arial"/>
+          <w:b/>
+          <w:sz w:val="22"/>
+          <w:szCs w:val="22"/>
+          <w:u w:val="single"/>
+        </w:rPr>
+        <w:br w:type="page"/>
+      </w:r>
+    </w:p>
+    <w:p>
+      <w:pPr>
+        <w:tabs>
+          <w:tab w:val="left" w:pos="-720"/>
+          <w:tab w:val="left" w:pos="432"/>
+          <w:tab w:val="left" w:pos="5040"/>
+          <w:tab w:val="left" w:pos="6480"/>
+        </w:tabs>
+        <w:spacing w:line="360" w:lineRule="auto"/>
+        <w:ind w:left="432" w:hanging="432"/>
+        <w:rPr>
+          <w:rFonts w:ascii="Arial" w:hAnsi="Arial"/>
+          <w:b/>
+          <w:sz w:val="22"/>
+          <w:szCs w:val="22"/>
+        </w:rPr>
+      </w:pPr>
+      <w:r>
+        <w:rPr>
+          <w:rFonts w:ascii="Arial" w:hAnsi="Arial"/>
+          <w:b/>
+          <w:sz w:val="22"/>
+          <w:szCs w:val="22"/>
+          <w:u w:val="single"/>
+        </w:rPr>
         <w:lastRenderedPageBreak/>
-        <w:t>Phase</w:t>
-      </w:r>
-      <w:r>
-        <w:rPr>
-          <w:rFonts w:ascii="Arial" w:hAnsi="Arial"/>
-          <w:b/>
-          <w:sz w:val="22"/>
-          <w:szCs w:val="22"/>
-          <w:u w:val="single"/>
-        </w:rPr>
-        <w:t xml:space="preserve"> 2:</w:t>
-      </w:r>
-    </w:p>
-    <w:p>
-      <w:pPr>
-        <w:tabs>
-          <w:tab w:val="left" w:pos="-720"/>
-          <w:tab w:val="left" w:pos="432"/>
-          <w:tab w:val="left" w:pos="5040"/>
-          <w:tab w:val="left" w:pos="6480"/>
-        </w:tabs>
-        <w:spacing w:line="360" w:lineRule="auto"/>
-        <w:ind w:left="432" w:hanging="432"/>
-        <w:rPr>
-          <w:rFonts w:ascii="Arial" w:hAnsi="Arial"/>
-          <w:b/>
-          <w:sz w:val="22"/>
-          <w:szCs w:val="22"/>
-          <w:u w:val="single"/>
-        </w:rPr>
-      </w:pPr>
-    </w:p>
-    <w:p>
-      <w:pPr>
-        <w:tabs>
-          <w:tab w:val="left" w:pos="-720"/>
-          <w:tab w:val="left" w:pos="432"/>
-          <w:tab w:val="left" w:pos="5040"/>
-          <w:tab w:val="left" w:pos="6480"/>
-        </w:tabs>
-        <w:spacing w:line="360" w:lineRule="auto"/>
-        <w:ind w:left="432" w:hanging="432"/>
-        <w:rPr>
-          <w:rFonts w:ascii="Arial" w:hAnsi="Arial"/>
-          <w:sz w:val="22"/>
-          <w:szCs w:val="22"/>
-        </w:rPr>
-      </w:pPr>
-      <w:r>
-        <w:rPr>
-          <w:rFonts w:ascii="Arial" w:hAnsi="Arial"/>
-          <w:b/>
-          <w:sz w:val="22"/>
-          <w:szCs w:val="22"/>
-        </w:rPr>
-        <w:t xml:space="preserve">Data source: </w:t>
-      </w:r>
-      <w:r>
-        <w:rPr>
-          <w:rFonts w:ascii="Arial" w:hAnsi="Arial"/>
-          <w:sz w:val="22"/>
-          <w:szCs w:val="22"/>
-        </w:rPr>
-        <w:t>Focus group interviews performed via Zoom will be recorded. Chat functions performed during the interviews on Zoom will be collected. Anonymous individual submission boxes during the focus group interviews via google forms.</w:t>
+        <w:t>Phase 4:</w:t>
+      </w:r>
+    </w:p>
+    <w:p>
+      <w:pPr>
+        <w:tabs>
+          <w:tab w:val="left" w:pos="-720"/>
+          <w:tab w:val="left" w:pos="432"/>
+          <w:tab w:val="left" w:pos="5040"/>
+          <w:tab w:val="left" w:pos="6480"/>
+        </w:tabs>
+        <w:spacing w:line="360" w:lineRule="auto"/>
+        <w:ind w:left="432" w:hanging="432"/>
+        <w:rPr>
+          <w:rFonts w:ascii="Arial" w:hAnsi="Arial"/>
+          <w:b/>
+          <w:sz w:val="22"/>
+          <w:szCs w:val="22"/>
+        </w:rPr>
+      </w:pPr>
+    </w:p>
+    <w:p>
+      <w:pPr>
+        <w:tabs>
+          <w:tab w:val="left" w:pos="-720"/>
+          <w:tab w:val="left" w:pos="432"/>
+          <w:tab w:val="left" w:pos="5040"/>
+          <w:tab w:val="left" w:pos="6480"/>
+        </w:tabs>
+        <w:spacing w:line="360" w:lineRule="auto"/>
+        <w:rPr>
+          <w:rFonts w:ascii="Arial" w:hAnsi="Arial"/>
+          <w:sz w:val="22"/>
+          <w:szCs w:val="22"/>
+        </w:rPr>
+      </w:pPr>
+      <w:r>
+        <w:rPr>
+          <w:rFonts w:ascii="Arial" w:hAnsi="Arial"/>
+          <w:b/>
+          <w:sz w:val="22"/>
+          <w:szCs w:val="22"/>
+        </w:rPr>
+        <w:t>Data source:</w:t>
+      </w:r>
+      <w:r>
+        <w:rPr>
+          <w:rFonts w:ascii="Arial" w:hAnsi="Arial"/>
+          <w:sz w:val="22"/>
+          <w:szCs w:val="22"/>
+        </w:rPr>
+        <w:t xml:space="preserve"> All data collected from stages 1-3 will be cross analysed.</w:t>
+      </w:r>
+      <w:r>
+        <w:rPr>
+          <w:rFonts w:ascii="Arial" w:hAnsi="Arial"/>
+          <w:sz w:val="22"/>
+          <w:szCs w:val="22"/>
+        </w:rPr>
+        <w:t xml:space="preserve"> </w:t>
+      </w:r>
+      <w:r>
+        <w:rPr>
+          <w:rFonts w:ascii="Arial" w:hAnsi="Arial"/>
+          <w:sz w:val="22"/>
+          <w:szCs w:val="22"/>
+        </w:rPr>
+        <w:t>Citation manager is Endnote.</w:t>
+      </w:r>
+    </w:p>
+    <w:p>
+      <w:pPr>
+        <w:tabs>
+          <w:tab w:val="left" w:pos="-720"/>
+          <w:tab w:val="left" w:pos="432"/>
+          <w:tab w:val="left" w:pos="5040"/>
+          <w:tab w:val="left" w:pos="6480"/>
+        </w:tabs>
+        <w:spacing w:line="360" w:lineRule="auto"/>
+        <w:ind w:left="432" w:hanging="432"/>
+        <w:rPr>
+          <w:rFonts w:ascii="Arial" w:hAnsi="Arial"/>
+          <w:sz w:val="22"/>
+          <w:szCs w:val="22"/>
+        </w:rPr>
+      </w:pPr>
+    </w:p>
+    <w:p>
+      <w:pPr>
+        <w:tabs>
+          <w:tab w:val="left" w:pos="-720"/>
+          <w:tab w:val="left" w:pos="432"/>
+          <w:tab w:val="left" w:pos="5040"/>
+          <w:tab w:val="left" w:pos="6480"/>
+        </w:tabs>
+        <w:spacing w:line="360" w:lineRule="auto"/>
+        <w:ind w:left="432" w:hanging="432"/>
+        <w:rPr>
+          <w:rFonts w:ascii="Arial" w:hAnsi="Arial"/>
+          <w:sz w:val="22"/>
+          <w:szCs w:val="22"/>
+        </w:rPr>
+      </w:pPr>
+      <w:r>
+        <w:rPr>
+          <w:rFonts w:ascii="Arial" w:hAnsi="Arial"/>
+          <w:b/>
+          <w:sz w:val="22"/>
+          <w:szCs w:val="22"/>
+        </w:rPr>
+        <w:t xml:space="preserve">Format: </w:t>
+      </w:r>
+      <w:r>
+        <w:rPr>
+          <w:rFonts w:ascii="Arial" w:hAnsi="Arial"/>
+          <w:sz w:val="22"/>
+          <w:szCs w:val="22"/>
+        </w:rPr>
+        <w:t>.</w:t>
+      </w:r>
+      <w:r>
+        <w:rPr>
+          <w:rFonts w:ascii="Arial" w:hAnsi="Arial"/>
+          <w:sz w:val="22"/>
+          <w:szCs w:val="22"/>
+        </w:rPr>
+        <w:t>pdf, .nvp, .doc, .xls, .enlx, .mp4, .txt.</w:t>
+      </w:r>
+    </w:p>
+    <w:p>
+      <w:pPr>
+        <w:tabs>
+          <w:tab w:val="left" w:pos="-720"/>
+          <w:tab w:val="left" w:pos="432"/>
+          <w:tab w:val="left" w:pos="5040"/>
+          <w:tab w:val="left" w:pos="6480"/>
+        </w:tabs>
+        <w:spacing w:line="360" w:lineRule="auto"/>
+        <w:ind w:left="432" w:hanging="432"/>
+        <w:rPr>
+          <w:rFonts w:ascii="Arial" w:hAnsi="Arial"/>
+          <w:sz w:val="22"/>
+          <w:szCs w:val="22"/>
+        </w:rPr>
+      </w:pPr>
+    </w:p>
+    <w:p>
+      <w:pPr>
+        <w:tabs>
+          <w:tab w:val="left" w:pos="-720"/>
+          <w:tab w:val="left" w:pos="432"/>
+          <w:tab w:val="left" w:pos="5040"/>
+          <w:tab w:val="left" w:pos="6480"/>
+        </w:tabs>
+        <w:spacing w:line="360" w:lineRule="auto"/>
+        <w:ind w:left="432" w:hanging="432"/>
+        <w:rPr>
+          <w:rFonts w:ascii="Arial" w:hAnsi="Arial"/>
+          <w:sz w:val="22"/>
+          <w:szCs w:val="22"/>
+        </w:rPr>
+      </w:pPr>
+      <w:r>
+        <w:rPr>
+          <w:rFonts w:ascii="Arial" w:hAnsi="Arial"/>
+          <w:sz w:val="22"/>
+          <w:szCs w:val="22"/>
+        </w:rPr>
+        <w:t>Thesis shall be written in Microsoft Word. GitHub will be used as repository</w:t>
       </w:r>
       <w:bookmarkStart w:id="0" w:name="_GoBack"/>
       <w:bookmarkEnd w:id="0"/>
     </w:p>
+    <w:p/>
     <w:p/>
     <w:sectPr>
       <w:pgSz w:w="11906" w:h="16838"/>
@@ -1611,13 +2254,13 @@
 <file path=customXml/itemProps3.xml><?xml version="1.0" encoding="utf-8"?>
 <ds:datastoreItem xmlns:ds="http://schemas.openxmlformats.org/officeDocument/2006/customXml" ds:itemID="{D135D81C-79B5-4950-971F-F78000BD86D5}">
   <ds:schemaRefs>
+    <ds:schemaRef ds:uri="http://purl.org/dc/terms/"/>
+    <ds:schemaRef ds:uri="http://schemas.openxmlformats.org/package/2006/metadata/core-properties"/>
+    <ds:schemaRef ds:uri="http://schemas.microsoft.com/office/2006/documentManagement/types"/>
+    <ds:schemaRef ds:uri="http://schemas.microsoft.com/office/infopath/2007/PartnerControls"/>
     <ds:schemaRef ds:uri="http://purl.org/dc/elements/1.1/"/>
     <ds:schemaRef ds:uri="http://schemas.microsoft.com/office/2006/metadata/properties"/>
     <ds:schemaRef ds:uri="40eb4609-c660-47ab-9683-bc6d45cdb71d"/>
-    <ds:schemaRef ds:uri="http://purl.org/dc/terms/"/>
-    <ds:schemaRef ds:uri="http://schemas.openxmlformats.org/package/2006/metadata/core-properties"/>
-    <ds:schemaRef ds:uri="http://schemas.microsoft.com/office/infopath/2007/PartnerControls"/>
-    <ds:schemaRef ds:uri="http://schemas.microsoft.com/office/2006/documentManagement/types"/>
     <ds:schemaRef ds:uri="http://www.w3.org/XML/1998/namespace"/>
     <ds:schemaRef ds:uri="http://purl.org/dc/dcmitype/"/>
   </ds:schemaRefs>

</xml_diff>